<commit_message>
izveštaj govov za 1,2,4
</commit_message>
<xml_diff>
--- a/dz2/MPS_DZ2_Izveštaj_2019-2020.docx
+++ b/dz2/MPS_DZ2_Izveštaj_2019-2020.docx
@@ -1,6 +1,6 @@
 
 <file path=word/document.xml><?xml version="1.0" encoding="utf-8"?>
-<w:document xmlns:wpc="http://schemas.microsoft.com/office/word/2010/wordprocessingCanvas" xmlns:cx="http://schemas.microsoft.com/office/drawing/2014/chartex" xmlns:cx1="http://schemas.microsoft.com/office/drawing/2015/9/8/chartex" xmlns:cx2="http://schemas.microsoft.com/office/drawing/2015/10/21/chartex" xmlns:cx3="http://schemas.microsoft.com/office/drawing/2016/5/9/chartex" xmlns:cx4="http://schemas.microsoft.com/office/drawing/2016/5/10/chartex" xmlns:cx5="http://schemas.microsoft.com/office/drawing/2016/5/11/chartex" xmlns:cx6="http://schemas.microsoft.com/office/drawing/2016/5/12/chartex" xmlns:cx7="http://schemas.microsoft.com/office/drawing/2016/5/13/chartex" xmlns:cx8="http://schemas.microsoft.com/office/drawing/2016/5/14/chartex" xmlns:mc="http://schemas.openxmlformats.org/markup-compatibility/2006" xmlns:aink="http://schemas.microsoft.com/office/drawing/2016/ink" xmlns:am3d="http://schemas.microsoft.com/office/drawing/2017/model3d" xmlns:o="urn:schemas-microsoft-com:office:office" xmlns:r="http://schemas.openxmlformats.org/officeDocument/2006/relationships" xmlns:m="http://schemas.openxmlformats.org/officeDocument/2006/math" xmlns:v="urn:schemas-microsoft-com:vml" xmlns:wp14="http://schemas.microsoft.com/office/word/2010/wordprocessingDrawing" xmlns:wp="http://schemas.openxmlformats.org/drawingml/2006/wordprocessingDrawing" xmlns:w10="urn:schemas-microsoft-com:office:word" xmlns:w="http://schemas.openxmlformats.org/wordprocessingml/2006/main" xmlns:w14="http://schemas.microsoft.com/office/word/2010/wordml" xmlns:w15="http://schemas.microsoft.com/office/word/2012/wordml" xmlns:w16cid="http://schemas.microsoft.com/office/word/2016/wordml/cid" xmlns:w16se="http://schemas.microsoft.com/office/word/2015/wordml/symex" xmlns:wpg="http://schemas.microsoft.com/office/word/2010/wordprocessingGroup" xmlns:wpi="http://schemas.microsoft.com/office/word/2010/wordprocessingInk" xmlns:wne="http://schemas.microsoft.com/office/word/2006/wordml" xmlns:wps="http://schemas.microsoft.com/office/word/2010/wordprocessingShape" mc:Ignorable="w14 w15 w16se w16cid wp14">
+<w:document xmlns:wpc="http://schemas.microsoft.com/office/word/2010/wordprocessingCanvas" xmlns:cx="http://schemas.microsoft.com/office/drawing/2014/chartex" xmlns:cx1="http://schemas.microsoft.com/office/drawing/2015/9/8/chartex" xmlns:cx2="http://schemas.microsoft.com/office/drawing/2015/10/21/chartex" xmlns:cx3="http://schemas.microsoft.com/office/drawing/2016/5/9/chartex" xmlns:cx4="http://schemas.microsoft.com/office/drawing/2016/5/10/chartex" xmlns:cx5="http://schemas.microsoft.com/office/drawing/2016/5/11/chartex" xmlns:cx6="http://schemas.microsoft.com/office/drawing/2016/5/12/chartex" xmlns:cx7="http://schemas.microsoft.com/office/drawing/2016/5/13/chartex" xmlns:cx8="http://schemas.microsoft.com/office/drawing/2016/5/14/chartex" xmlns:mc="http://schemas.openxmlformats.org/markup-compatibility/2006" xmlns:aink="http://schemas.microsoft.com/office/drawing/2016/ink" xmlns:am3d="http://schemas.microsoft.com/office/drawing/2017/model3d" xmlns:o="urn:schemas-microsoft-com:office:office" xmlns:r="http://schemas.openxmlformats.org/officeDocument/2006/relationships" xmlns:m="http://schemas.openxmlformats.org/officeDocument/2006/math" xmlns:v="urn:schemas-microsoft-com:vml" xmlns:wp14="http://schemas.microsoft.com/office/word/2010/wordprocessingDrawing" xmlns:wp="http://schemas.openxmlformats.org/drawingml/2006/wordprocessingDrawing" xmlns:w10="urn:schemas-microsoft-com:office:word" xmlns:w="http://schemas.openxmlformats.org/wordprocessingml/2006/main" xmlns:w14="http://schemas.microsoft.com/office/word/2010/wordml" xmlns:w15="http://schemas.microsoft.com/office/word/2012/wordml" xmlns:w16cex="http://schemas.microsoft.com/office/word/2018/wordml/cex" xmlns:w16cid="http://schemas.microsoft.com/office/word/2016/wordml/cid" xmlns:w16="http://schemas.microsoft.com/office/word/2018/wordml" xmlns:w16se="http://schemas.microsoft.com/office/word/2015/wordml/symex" xmlns:wpg="http://schemas.microsoft.com/office/word/2010/wordprocessingGroup" xmlns:wpi="http://schemas.microsoft.com/office/word/2010/wordprocessingInk" xmlns:wne="http://schemas.microsoft.com/office/word/2006/wordml" xmlns:wps="http://schemas.microsoft.com/office/word/2010/wordprocessingShape" mc:Ignorable="w14 w15 w16se w16cid w16 w16cex wp14">
   <w:body>
     <w:p>
       <w:pPr>
@@ -8515,7 +8515,7 @@
           <w:lang w:val="en-US"/>
         </w:rPr>
         <w:drawing>
-          <wp:inline distT="0" distB="0" distL="0" distR="0" wp14:anchorId="5840736A" wp14:editId="0A33CF66">
+          <wp:inline distT="0" distB="0" distL="0" distR="0" wp14:anchorId="5840736A" wp14:editId="42E0685F">
             <wp:extent cx="6181725" cy="3724275"/>
             <wp:effectExtent l="0" t="0" r="9525" b="9525"/>
             <wp:docPr id="4" name="Chart 4"/>
@@ -8619,25 +8619,25 @@
         <w:rPr>
           <w:lang w:val="sr-Latn-RS"/>
         </w:rPr>
-        <w:t>Na osnovu dobijenih merenja može se zaključiti da je paral</w:t>
+        <w:t xml:space="preserve">Primetno je da MPI sa jednim procesom radi sporije, zbog režijskih troškova, dok se postiže zadovoljavajuće ubrzanje pri 2 i 4 procesa. Kada je broj procesa 8, tada očigledno dolazi do </w:t>
       </w:r>
       <w:r>
         <w:rPr>
           <w:lang w:val="sr-Latn-RS"/>
         </w:rPr>
-        <w:t>e</w:t>
+        <w:t>prevelikog zagušenja</w:t>
       </w:r>
       <w:r>
         <w:rPr>
           <w:lang w:val="sr-Latn-RS"/>
         </w:rPr>
-        <w:t xml:space="preserve">lizovana verzija </w:t>
+        <w:t>/zasićenja</w:t>
       </w:r>
       <w:r>
         <w:rPr>
           <w:lang w:val="sr-Latn-RS"/>
         </w:rPr>
-        <w:t>brža, a primetno je i još veće povećanje brzine izvršavanja sa povećanjem broja niti.</w:t>
+        <w:t xml:space="preserve"> resursa mašine.</w:t>
       </w:r>
     </w:p>
     <w:p>
@@ -12120,7 +12120,7 @@
           <w:lang w:val="en-US"/>
         </w:rPr>
         <w:drawing>
-          <wp:inline distT="0" distB="0" distL="0" distR="0" wp14:anchorId="631E3AF6" wp14:editId="3E333B0A">
+          <wp:inline distT="0" distB="0" distL="0" distR="0" wp14:anchorId="631E3AF6" wp14:editId="450D529E">
             <wp:extent cx="6120130" cy="3687166"/>
             <wp:effectExtent l="0" t="0" r="13970" b="8890"/>
             <wp:docPr id="7" name="Chart 7"/>
@@ -12237,45 +12237,7 @@
         <w:rPr>
           <w:lang w:val="sr-Latn-RS"/>
         </w:rPr>
-        <w:t>Na osnovu dobijenih merenja može se zaključiti da je paral</w:t>
-      </w:r>
-      <w:r>
-        <w:rPr>
-          <w:lang w:val="sr-Latn-RS"/>
-        </w:rPr>
-        <w:t>e</w:t>
-      </w:r>
-      <w:r>
-        <w:rPr>
-          <w:lang w:val="sr-Latn-RS"/>
-        </w:rPr>
-        <w:t xml:space="preserve">lizovana verzija </w:t>
-      </w:r>
-      <w:r>
-        <w:rPr>
-          <w:lang w:val="sr-Latn-RS"/>
-        </w:rPr>
-        <w:t>brža, a primetno je i još veće povećanje brzine izvršavanja sa povećanjem broja niti.</w:t>
-      </w:r>
-    </w:p>
-    <w:p>
-      <w:pPr>
-        <w:pStyle w:val="Osnovnitekst"/>
-        <w:rPr>
-          <w:lang w:val="sr-Latn-RS"/>
-        </w:rPr>
-      </w:pPr>
-      <w:r>
-        <w:rPr>
-          <w:lang w:val="sr-Latn-RS"/>
-        </w:rPr>
-        <w:t>Takođe, ovakav automatizovani način paralelizacije je i do nekoliko puta brži od ručne raspodele posla između niti.</w:t>
-      </w:r>
-      <w:r>
-        <w:rPr>
-          <w:lang w:val="sr-Latn-RS"/>
-        </w:rPr>
-        <w:t xml:space="preserve"> To poboljšanje se još više primećuje što je broj niti veći.</w:t>
+        <w:t>Paralelizacija gde se koristi 1 master i 1 slave je sporija zbog režijskih troškova MPI biblioteke. Kako se povećava broj slave procesa, program se izvršava brže i brže, a što se vidi na grafiku.</w:t>
       </w:r>
     </w:p>
     <w:p>
@@ -13246,12 +13208,7 @@
         <w:pStyle w:val="Osnovnitekst"/>
       </w:pPr>
       <w:r>
-        <w:t>Ovde su dati logovi izvršavan</w:t>
-      </w:r>
-      <w:bookmarkStart w:id="37" w:name="_GoBack"/>
-      <w:bookmarkEnd w:id="37"/>
-      <w:r>
-        <w:t>ja za definisane test primere i različit broj niti.</w:t>
+        <w:t>Ovde su dati logovi izvršavanja za definisane test primere i različit broj niti.</w:t>
       </w:r>
     </w:p>
     <w:p>
@@ -13652,12 +13609,12 @@
       <w:pPr>
         <w:pStyle w:val="IIInivonaslova-Odeljak"/>
       </w:pPr>
-      <w:bookmarkStart w:id="38" w:name="_Toc36550770"/>
+      <w:bookmarkStart w:id="37" w:name="_Toc36550770"/>
       <w:r>
         <w:lastRenderedPageBreak/>
         <w:t>Grafici ubrzanja</w:t>
       </w:r>
-      <w:bookmarkEnd w:id="38"/>
+      <w:bookmarkEnd w:id="37"/>
     </w:p>
     <w:p>
       <w:pPr>
@@ -13680,7 +13637,7 @@
           <w:lang w:val="en-US"/>
         </w:rPr>
         <w:drawing>
-          <wp:inline distT="0" distB="0" distL="0" distR="0" wp14:anchorId="485243D9" wp14:editId="4D174A28">
+          <wp:inline distT="0" distB="0" distL="0" distR="0" wp14:anchorId="485243D9" wp14:editId="70BDF0D1">
             <wp:extent cx="5184140" cy="2844800"/>
             <wp:effectExtent l="0" t="0" r="16510" b="12700"/>
             <wp:docPr id="2" name="Chart 2"/>
@@ -13774,7 +13731,7 @@
           <w:lang w:val="sr-Latn-RS"/>
         </w:rPr>
       </w:pPr>
-      <w:bookmarkStart w:id="39" w:name="_Toc36550771"/>
+      <w:bookmarkStart w:id="38" w:name="_Toc36550771"/>
       <w:r>
         <w:t>Diskusija dobijenih re</w:t>
       </w:r>
@@ -13784,7 +13741,7 @@
         </w:rPr>
         <w:t>zultata</w:t>
       </w:r>
-      <w:bookmarkEnd w:id="39"/>
+      <w:bookmarkEnd w:id="38"/>
     </w:p>
     <w:p>
       <w:pPr>
@@ -13797,19 +13754,7 @@
         <w:rPr>
           <w:lang w:val="sr-Latn-RS"/>
         </w:rPr>
-        <w:t xml:space="preserve">Može se primetiti da </w:t>
-      </w:r>
-      <w:r>
-        <w:rPr>
-          <w:lang w:val="sr-Latn-RS"/>
-        </w:rPr>
-        <w:t>su režijski troškovi koje uvodi OpenMP u slučajevima kada se koristi jedna ili dve niti veći od dobiti koje uvodi paralelizam. Razlog tome</w:t>
-      </w:r>
-      <w:r>
-        <w:rPr>
-          <w:lang w:val="sr-Latn-RS"/>
-        </w:rPr>
-        <w:t xml:space="preserve"> je najverovatnije česta sinhronizacija na deljenim promenljivama.</w:t>
+        <w:t>Režijski troškovi MPI biblioteke dolaze do izražaja pri postavci od jednog procesa, inače se postiže očekivano i značajno ubrzanje i do četiri puta u odnosu na sekvencijalno izvršavanje.</w:t>
       </w:r>
     </w:p>
     <w:sectPr>
@@ -13824,7 +13769,7 @@
 </file>
 
 <file path=word/endnotes.xml><?xml version="1.0" encoding="utf-8"?>
-<w:endnotes xmlns:wpc="http://schemas.microsoft.com/office/word/2010/wordprocessingCanvas" xmlns:cx="http://schemas.microsoft.com/office/drawing/2014/chartex" xmlns:cx1="http://schemas.microsoft.com/office/drawing/2015/9/8/chartex" xmlns:cx2="http://schemas.microsoft.com/office/drawing/2015/10/21/chartex" xmlns:cx3="http://schemas.microsoft.com/office/drawing/2016/5/9/chartex" xmlns:cx4="http://schemas.microsoft.com/office/drawing/2016/5/10/chartex" xmlns:cx5="http://schemas.microsoft.com/office/drawing/2016/5/11/chartex" xmlns:cx6="http://schemas.microsoft.com/office/drawing/2016/5/12/chartex" xmlns:cx7="http://schemas.microsoft.com/office/drawing/2016/5/13/chartex" xmlns:cx8="http://schemas.microsoft.com/office/drawing/2016/5/14/chartex" xmlns:mc="http://schemas.openxmlformats.org/markup-compatibility/2006" xmlns:aink="http://schemas.microsoft.com/office/drawing/2016/ink" xmlns:am3d="http://schemas.microsoft.com/office/drawing/2017/model3d" xmlns:o="urn:schemas-microsoft-com:office:office" xmlns:r="http://schemas.openxmlformats.org/officeDocument/2006/relationships" xmlns:m="http://schemas.openxmlformats.org/officeDocument/2006/math" xmlns:v="urn:schemas-microsoft-com:vml" xmlns:wp14="http://schemas.microsoft.com/office/word/2010/wordprocessingDrawing" xmlns:wp="http://schemas.openxmlformats.org/drawingml/2006/wordprocessingDrawing" xmlns:w10="urn:schemas-microsoft-com:office:word" xmlns:w="http://schemas.openxmlformats.org/wordprocessingml/2006/main" xmlns:w14="http://schemas.microsoft.com/office/word/2010/wordml" xmlns:w15="http://schemas.microsoft.com/office/word/2012/wordml" xmlns:w16cid="http://schemas.microsoft.com/office/word/2016/wordml/cid" xmlns:w16se="http://schemas.microsoft.com/office/word/2015/wordml/symex" xmlns:wpg="http://schemas.microsoft.com/office/word/2010/wordprocessingGroup" xmlns:wpi="http://schemas.microsoft.com/office/word/2010/wordprocessingInk" xmlns:wne="http://schemas.microsoft.com/office/word/2006/wordml" xmlns:wps="http://schemas.microsoft.com/office/word/2010/wordprocessingShape" mc:Ignorable="w14 w15 w16se w16cid wp14">
+<w:endnotes xmlns:wpc="http://schemas.microsoft.com/office/word/2010/wordprocessingCanvas" xmlns:cx="http://schemas.microsoft.com/office/drawing/2014/chartex" xmlns:cx1="http://schemas.microsoft.com/office/drawing/2015/9/8/chartex" xmlns:cx2="http://schemas.microsoft.com/office/drawing/2015/10/21/chartex" xmlns:cx3="http://schemas.microsoft.com/office/drawing/2016/5/9/chartex" xmlns:cx4="http://schemas.microsoft.com/office/drawing/2016/5/10/chartex" xmlns:cx5="http://schemas.microsoft.com/office/drawing/2016/5/11/chartex" xmlns:cx6="http://schemas.microsoft.com/office/drawing/2016/5/12/chartex" xmlns:cx7="http://schemas.microsoft.com/office/drawing/2016/5/13/chartex" xmlns:cx8="http://schemas.microsoft.com/office/drawing/2016/5/14/chartex" xmlns:mc="http://schemas.openxmlformats.org/markup-compatibility/2006" xmlns:aink="http://schemas.microsoft.com/office/drawing/2016/ink" xmlns:am3d="http://schemas.microsoft.com/office/drawing/2017/model3d" xmlns:o="urn:schemas-microsoft-com:office:office" xmlns:r="http://schemas.openxmlformats.org/officeDocument/2006/relationships" xmlns:m="http://schemas.openxmlformats.org/officeDocument/2006/math" xmlns:v="urn:schemas-microsoft-com:vml" xmlns:wp14="http://schemas.microsoft.com/office/word/2010/wordprocessingDrawing" xmlns:wp="http://schemas.openxmlformats.org/drawingml/2006/wordprocessingDrawing" xmlns:w10="urn:schemas-microsoft-com:office:word" xmlns:w="http://schemas.openxmlformats.org/wordprocessingml/2006/main" xmlns:w14="http://schemas.microsoft.com/office/word/2010/wordml" xmlns:w15="http://schemas.microsoft.com/office/word/2012/wordml" xmlns:w16cex="http://schemas.microsoft.com/office/word/2018/wordml/cex" xmlns:w16cid="http://schemas.microsoft.com/office/word/2016/wordml/cid" xmlns:w16="http://schemas.microsoft.com/office/word/2018/wordml" xmlns:w16se="http://schemas.microsoft.com/office/word/2015/wordml/symex" xmlns:wpg="http://schemas.microsoft.com/office/word/2010/wordprocessingGroup" xmlns:wpi="http://schemas.microsoft.com/office/word/2010/wordprocessingInk" xmlns:wne="http://schemas.microsoft.com/office/word/2006/wordml" xmlns:wps="http://schemas.microsoft.com/office/word/2010/wordprocessingShape" mc:Ignorable="w14 w15 w16se w16cid w16 w16cex wp14">
   <w:endnote w:type="separator" w:id="-1">
     <w:p>
       <w:r>
@@ -13843,7 +13788,7 @@
 </file>
 
 <file path=word/footer1.xml><?xml version="1.0" encoding="utf-8"?>
-<w:ftr xmlns:wpc="http://schemas.microsoft.com/office/word/2010/wordprocessingCanvas" xmlns:cx="http://schemas.microsoft.com/office/drawing/2014/chartex" xmlns:cx1="http://schemas.microsoft.com/office/drawing/2015/9/8/chartex" xmlns:cx2="http://schemas.microsoft.com/office/drawing/2015/10/21/chartex" xmlns:cx3="http://schemas.microsoft.com/office/drawing/2016/5/9/chartex" xmlns:cx4="http://schemas.microsoft.com/office/drawing/2016/5/10/chartex" xmlns:cx5="http://schemas.microsoft.com/office/drawing/2016/5/11/chartex" xmlns:cx6="http://schemas.microsoft.com/office/drawing/2016/5/12/chartex" xmlns:cx7="http://schemas.microsoft.com/office/drawing/2016/5/13/chartex" xmlns:cx8="http://schemas.microsoft.com/office/drawing/2016/5/14/chartex" xmlns:mc="http://schemas.openxmlformats.org/markup-compatibility/2006" xmlns:aink="http://schemas.microsoft.com/office/drawing/2016/ink" xmlns:am3d="http://schemas.microsoft.com/office/drawing/2017/model3d" xmlns:o="urn:schemas-microsoft-com:office:office" xmlns:r="http://schemas.openxmlformats.org/officeDocument/2006/relationships" xmlns:m="http://schemas.openxmlformats.org/officeDocument/2006/math" xmlns:v="urn:schemas-microsoft-com:vml" xmlns:wp14="http://schemas.microsoft.com/office/word/2010/wordprocessingDrawing" xmlns:wp="http://schemas.openxmlformats.org/drawingml/2006/wordprocessingDrawing" xmlns:w10="urn:schemas-microsoft-com:office:word" xmlns:w="http://schemas.openxmlformats.org/wordprocessingml/2006/main" xmlns:w14="http://schemas.microsoft.com/office/word/2010/wordml" xmlns:w15="http://schemas.microsoft.com/office/word/2012/wordml" xmlns:w16cid="http://schemas.microsoft.com/office/word/2016/wordml/cid" xmlns:w16se="http://schemas.microsoft.com/office/word/2015/wordml/symex" xmlns:wpg="http://schemas.microsoft.com/office/word/2010/wordprocessingGroup" xmlns:wpi="http://schemas.microsoft.com/office/word/2010/wordprocessingInk" xmlns:wne="http://schemas.microsoft.com/office/word/2006/wordml" xmlns:wps="http://schemas.microsoft.com/office/word/2010/wordprocessingShape" mc:Ignorable="w14 w15 w16se w16cid wp14">
+<w:ftr xmlns:wpc="http://schemas.microsoft.com/office/word/2010/wordprocessingCanvas" xmlns:cx="http://schemas.microsoft.com/office/drawing/2014/chartex" xmlns:cx1="http://schemas.microsoft.com/office/drawing/2015/9/8/chartex" xmlns:cx2="http://schemas.microsoft.com/office/drawing/2015/10/21/chartex" xmlns:cx3="http://schemas.microsoft.com/office/drawing/2016/5/9/chartex" xmlns:cx4="http://schemas.microsoft.com/office/drawing/2016/5/10/chartex" xmlns:cx5="http://schemas.microsoft.com/office/drawing/2016/5/11/chartex" xmlns:cx6="http://schemas.microsoft.com/office/drawing/2016/5/12/chartex" xmlns:cx7="http://schemas.microsoft.com/office/drawing/2016/5/13/chartex" xmlns:cx8="http://schemas.microsoft.com/office/drawing/2016/5/14/chartex" xmlns:mc="http://schemas.openxmlformats.org/markup-compatibility/2006" xmlns:aink="http://schemas.microsoft.com/office/drawing/2016/ink" xmlns:am3d="http://schemas.microsoft.com/office/drawing/2017/model3d" xmlns:o="urn:schemas-microsoft-com:office:office" xmlns:r="http://schemas.openxmlformats.org/officeDocument/2006/relationships" xmlns:m="http://schemas.openxmlformats.org/officeDocument/2006/math" xmlns:v="urn:schemas-microsoft-com:vml" xmlns:wp14="http://schemas.microsoft.com/office/word/2010/wordprocessingDrawing" xmlns:wp="http://schemas.openxmlformats.org/drawingml/2006/wordprocessingDrawing" xmlns:w10="urn:schemas-microsoft-com:office:word" xmlns:w="http://schemas.openxmlformats.org/wordprocessingml/2006/main" xmlns:w14="http://schemas.microsoft.com/office/word/2010/wordml" xmlns:w15="http://schemas.microsoft.com/office/word/2012/wordml" xmlns:w16cex="http://schemas.microsoft.com/office/word/2018/wordml/cex" xmlns:w16cid="http://schemas.microsoft.com/office/word/2016/wordml/cid" xmlns:w16="http://schemas.microsoft.com/office/word/2018/wordml" xmlns:w16se="http://schemas.microsoft.com/office/word/2015/wordml/symex" xmlns:wpg="http://schemas.microsoft.com/office/word/2010/wordprocessingGroup" xmlns:wpi="http://schemas.microsoft.com/office/word/2010/wordprocessingInk" xmlns:wne="http://schemas.microsoft.com/office/word/2006/wordml" xmlns:wps="http://schemas.microsoft.com/office/word/2010/wordprocessingShape" mc:Ignorable="w14 w15 w16se w16cid w16 w16cex wp14">
   <w:p>
     <w:pPr>
       <w:pStyle w:val="Footer"/>
@@ -13881,7 +13826,7 @@
 </file>
 
 <file path=word/footer2.xml><?xml version="1.0" encoding="utf-8"?>
-<w:ftr xmlns:wpc="http://schemas.microsoft.com/office/word/2010/wordprocessingCanvas" xmlns:cx="http://schemas.microsoft.com/office/drawing/2014/chartex" xmlns:cx1="http://schemas.microsoft.com/office/drawing/2015/9/8/chartex" xmlns:cx2="http://schemas.microsoft.com/office/drawing/2015/10/21/chartex" xmlns:cx3="http://schemas.microsoft.com/office/drawing/2016/5/9/chartex" xmlns:cx4="http://schemas.microsoft.com/office/drawing/2016/5/10/chartex" xmlns:cx5="http://schemas.microsoft.com/office/drawing/2016/5/11/chartex" xmlns:cx6="http://schemas.microsoft.com/office/drawing/2016/5/12/chartex" xmlns:cx7="http://schemas.microsoft.com/office/drawing/2016/5/13/chartex" xmlns:cx8="http://schemas.microsoft.com/office/drawing/2016/5/14/chartex" xmlns:mc="http://schemas.openxmlformats.org/markup-compatibility/2006" xmlns:aink="http://schemas.microsoft.com/office/drawing/2016/ink" xmlns:am3d="http://schemas.microsoft.com/office/drawing/2017/model3d" xmlns:o="urn:schemas-microsoft-com:office:office" xmlns:r="http://schemas.openxmlformats.org/officeDocument/2006/relationships" xmlns:m="http://schemas.openxmlformats.org/officeDocument/2006/math" xmlns:v="urn:schemas-microsoft-com:vml" xmlns:wp14="http://schemas.microsoft.com/office/word/2010/wordprocessingDrawing" xmlns:wp="http://schemas.openxmlformats.org/drawingml/2006/wordprocessingDrawing" xmlns:w10="urn:schemas-microsoft-com:office:word" xmlns:w="http://schemas.openxmlformats.org/wordprocessingml/2006/main" xmlns:w14="http://schemas.microsoft.com/office/word/2010/wordml" xmlns:w15="http://schemas.microsoft.com/office/word/2012/wordml" xmlns:w16cid="http://schemas.microsoft.com/office/word/2016/wordml/cid" xmlns:w16se="http://schemas.microsoft.com/office/word/2015/wordml/symex" xmlns:wpg="http://schemas.microsoft.com/office/word/2010/wordprocessingGroup" xmlns:wpi="http://schemas.microsoft.com/office/word/2010/wordprocessingInk" xmlns:wne="http://schemas.microsoft.com/office/word/2006/wordml" xmlns:wps="http://schemas.microsoft.com/office/word/2010/wordprocessingShape" mc:Ignorable="w14 w15 w16se w16cid wp14">
+<w:ftr xmlns:wpc="http://schemas.microsoft.com/office/word/2010/wordprocessingCanvas" xmlns:cx="http://schemas.microsoft.com/office/drawing/2014/chartex" xmlns:cx1="http://schemas.microsoft.com/office/drawing/2015/9/8/chartex" xmlns:cx2="http://schemas.microsoft.com/office/drawing/2015/10/21/chartex" xmlns:cx3="http://schemas.microsoft.com/office/drawing/2016/5/9/chartex" xmlns:cx4="http://schemas.microsoft.com/office/drawing/2016/5/10/chartex" xmlns:cx5="http://schemas.microsoft.com/office/drawing/2016/5/11/chartex" xmlns:cx6="http://schemas.microsoft.com/office/drawing/2016/5/12/chartex" xmlns:cx7="http://schemas.microsoft.com/office/drawing/2016/5/13/chartex" xmlns:cx8="http://schemas.microsoft.com/office/drawing/2016/5/14/chartex" xmlns:mc="http://schemas.openxmlformats.org/markup-compatibility/2006" xmlns:aink="http://schemas.microsoft.com/office/drawing/2016/ink" xmlns:am3d="http://schemas.microsoft.com/office/drawing/2017/model3d" xmlns:o="urn:schemas-microsoft-com:office:office" xmlns:r="http://schemas.openxmlformats.org/officeDocument/2006/relationships" xmlns:m="http://schemas.openxmlformats.org/officeDocument/2006/math" xmlns:v="urn:schemas-microsoft-com:vml" xmlns:wp14="http://schemas.microsoft.com/office/word/2010/wordprocessingDrawing" xmlns:wp="http://schemas.openxmlformats.org/drawingml/2006/wordprocessingDrawing" xmlns:w10="urn:schemas-microsoft-com:office:word" xmlns:w="http://schemas.openxmlformats.org/wordprocessingml/2006/main" xmlns:w14="http://schemas.microsoft.com/office/word/2010/wordml" xmlns:w15="http://schemas.microsoft.com/office/word/2012/wordml" xmlns:w16cex="http://schemas.microsoft.com/office/word/2018/wordml/cex" xmlns:w16cid="http://schemas.microsoft.com/office/word/2016/wordml/cid" xmlns:w16="http://schemas.microsoft.com/office/word/2018/wordml" xmlns:w16se="http://schemas.microsoft.com/office/word/2015/wordml/symex" xmlns:wpg="http://schemas.microsoft.com/office/word/2010/wordprocessingGroup" xmlns:wpi="http://schemas.microsoft.com/office/word/2010/wordprocessingInk" xmlns:wne="http://schemas.microsoft.com/office/word/2006/wordml" xmlns:wps="http://schemas.microsoft.com/office/word/2010/wordprocessingShape" mc:Ignorable="w14 w15 w16se w16cid w16 w16cex wp14">
   <w:p>
     <w:pPr>
       <w:pStyle w:val="Footer"/>
@@ -13932,7 +13877,7 @@
 </file>
 
 <file path=word/footer3.xml><?xml version="1.0" encoding="utf-8"?>
-<w:ftr xmlns:wpc="http://schemas.microsoft.com/office/word/2010/wordprocessingCanvas" xmlns:cx="http://schemas.microsoft.com/office/drawing/2014/chartex" xmlns:cx1="http://schemas.microsoft.com/office/drawing/2015/9/8/chartex" xmlns:cx2="http://schemas.microsoft.com/office/drawing/2015/10/21/chartex" xmlns:cx3="http://schemas.microsoft.com/office/drawing/2016/5/9/chartex" xmlns:cx4="http://schemas.microsoft.com/office/drawing/2016/5/10/chartex" xmlns:cx5="http://schemas.microsoft.com/office/drawing/2016/5/11/chartex" xmlns:cx6="http://schemas.microsoft.com/office/drawing/2016/5/12/chartex" xmlns:cx7="http://schemas.microsoft.com/office/drawing/2016/5/13/chartex" xmlns:cx8="http://schemas.microsoft.com/office/drawing/2016/5/14/chartex" xmlns:mc="http://schemas.openxmlformats.org/markup-compatibility/2006" xmlns:aink="http://schemas.microsoft.com/office/drawing/2016/ink" xmlns:am3d="http://schemas.microsoft.com/office/drawing/2017/model3d" xmlns:o="urn:schemas-microsoft-com:office:office" xmlns:r="http://schemas.openxmlformats.org/officeDocument/2006/relationships" xmlns:m="http://schemas.openxmlformats.org/officeDocument/2006/math" xmlns:v="urn:schemas-microsoft-com:vml" xmlns:wp14="http://schemas.microsoft.com/office/word/2010/wordprocessingDrawing" xmlns:wp="http://schemas.openxmlformats.org/drawingml/2006/wordprocessingDrawing" xmlns:w10="urn:schemas-microsoft-com:office:word" xmlns:w="http://schemas.openxmlformats.org/wordprocessingml/2006/main" xmlns:w14="http://schemas.microsoft.com/office/word/2010/wordml" xmlns:w15="http://schemas.microsoft.com/office/word/2012/wordml" xmlns:w16cid="http://schemas.microsoft.com/office/word/2016/wordml/cid" xmlns:w16se="http://schemas.microsoft.com/office/word/2015/wordml/symex" xmlns:wpg="http://schemas.microsoft.com/office/word/2010/wordprocessingGroup" xmlns:wpi="http://schemas.microsoft.com/office/word/2010/wordprocessingInk" xmlns:wne="http://schemas.microsoft.com/office/word/2006/wordml" xmlns:wps="http://schemas.microsoft.com/office/word/2010/wordprocessingShape" mc:Ignorable="w14 w15 w16se w16cid wp14">
+<w:ftr xmlns:wpc="http://schemas.microsoft.com/office/word/2010/wordprocessingCanvas" xmlns:cx="http://schemas.microsoft.com/office/drawing/2014/chartex" xmlns:cx1="http://schemas.microsoft.com/office/drawing/2015/9/8/chartex" xmlns:cx2="http://schemas.microsoft.com/office/drawing/2015/10/21/chartex" xmlns:cx3="http://schemas.microsoft.com/office/drawing/2016/5/9/chartex" xmlns:cx4="http://schemas.microsoft.com/office/drawing/2016/5/10/chartex" xmlns:cx5="http://schemas.microsoft.com/office/drawing/2016/5/11/chartex" xmlns:cx6="http://schemas.microsoft.com/office/drawing/2016/5/12/chartex" xmlns:cx7="http://schemas.microsoft.com/office/drawing/2016/5/13/chartex" xmlns:cx8="http://schemas.microsoft.com/office/drawing/2016/5/14/chartex" xmlns:mc="http://schemas.openxmlformats.org/markup-compatibility/2006" xmlns:aink="http://schemas.microsoft.com/office/drawing/2016/ink" xmlns:am3d="http://schemas.microsoft.com/office/drawing/2017/model3d" xmlns:o="urn:schemas-microsoft-com:office:office" xmlns:r="http://schemas.openxmlformats.org/officeDocument/2006/relationships" xmlns:m="http://schemas.openxmlformats.org/officeDocument/2006/math" xmlns:v="urn:schemas-microsoft-com:vml" xmlns:wp14="http://schemas.microsoft.com/office/word/2010/wordprocessingDrawing" xmlns:wp="http://schemas.openxmlformats.org/drawingml/2006/wordprocessingDrawing" xmlns:w10="urn:schemas-microsoft-com:office:word" xmlns:w="http://schemas.openxmlformats.org/wordprocessingml/2006/main" xmlns:w14="http://schemas.microsoft.com/office/word/2010/wordml" xmlns:w15="http://schemas.microsoft.com/office/word/2012/wordml" xmlns:w16cex="http://schemas.microsoft.com/office/word/2018/wordml/cex" xmlns:w16cid="http://schemas.microsoft.com/office/word/2016/wordml/cid" xmlns:w16="http://schemas.microsoft.com/office/word/2018/wordml" xmlns:w16se="http://schemas.microsoft.com/office/word/2015/wordml/symex" xmlns:wpg="http://schemas.microsoft.com/office/word/2010/wordprocessingGroup" xmlns:wpi="http://schemas.microsoft.com/office/word/2010/wordprocessingInk" xmlns:wne="http://schemas.microsoft.com/office/word/2006/wordml" xmlns:wps="http://schemas.microsoft.com/office/word/2010/wordprocessingShape" mc:Ignorable="w14 w15 w16se w16cid w16 w16cex wp14">
   <w:p>
     <w:pPr>
       <w:pStyle w:val="Footer"/>
@@ -13942,7 +13887,7 @@
 </file>
 
 <file path=word/footnotes.xml><?xml version="1.0" encoding="utf-8"?>
-<w:footnotes xmlns:wpc="http://schemas.microsoft.com/office/word/2010/wordprocessingCanvas" xmlns:cx="http://schemas.microsoft.com/office/drawing/2014/chartex" xmlns:cx1="http://schemas.microsoft.com/office/drawing/2015/9/8/chartex" xmlns:cx2="http://schemas.microsoft.com/office/drawing/2015/10/21/chartex" xmlns:cx3="http://schemas.microsoft.com/office/drawing/2016/5/9/chartex" xmlns:cx4="http://schemas.microsoft.com/office/drawing/2016/5/10/chartex" xmlns:cx5="http://schemas.microsoft.com/office/drawing/2016/5/11/chartex" xmlns:cx6="http://schemas.microsoft.com/office/drawing/2016/5/12/chartex" xmlns:cx7="http://schemas.microsoft.com/office/drawing/2016/5/13/chartex" xmlns:cx8="http://schemas.microsoft.com/office/drawing/2016/5/14/chartex" xmlns:mc="http://schemas.openxmlformats.org/markup-compatibility/2006" xmlns:aink="http://schemas.microsoft.com/office/drawing/2016/ink" xmlns:am3d="http://schemas.microsoft.com/office/drawing/2017/model3d" xmlns:o="urn:schemas-microsoft-com:office:office" xmlns:r="http://schemas.openxmlformats.org/officeDocument/2006/relationships" xmlns:m="http://schemas.openxmlformats.org/officeDocument/2006/math" xmlns:v="urn:schemas-microsoft-com:vml" xmlns:wp14="http://schemas.microsoft.com/office/word/2010/wordprocessingDrawing" xmlns:wp="http://schemas.openxmlformats.org/drawingml/2006/wordprocessingDrawing" xmlns:w10="urn:schemas-microsoft-com:office:word" xmlns:w="http://schemas.openxmlformats.org/wordprocessingml/2006/main" xmlns:w14="http://schemas.microsoft.com/office/word/2010/wordml" xmlns:w15="http://schemas.microsoft.com/office/word/2012/wordml" xmlns:w16cid="http://schemas.microsoft.com/office/word/2016/wordml/cid" xmlns:w16se="http://schemas.microsoft.com/office/word/2015/wordml/symex" xmlns:wpg="http://schemas.microsoft.com/office/word/2010/wordprocessingGroup" xmlns:wpi="http://schemas.microsoft.com/office/word/2010/wordprocessingInk" xmlns:wne="http://schemas.microsoft.com/office/word/2006/wordml" xmlns:wps="http://schemas.microsoft.com/office/word/2010/wordprocessingShape" mc:Ignorable="w14 w15 w16se w16cid wp14">
+<w:footnotes xmlns:wpc="http://schemas.microsoft.com/office/word/2010/wordprocessingCanvas" xmlns:cx="http://schemas.microsoft.com/office/drawing/2014/chartex" xmlns:cx1="http://schemas.microsoft.com/office/drawing/2015/9/8/chartex" xmlns:cx2="http://schemas.microsoft.com/office/drawing/2015/10/21/chartex" xmlns:cx3="http://schemas.microsoft.com/office/drawing/2016/5/9/chartex" xmlns:cx4="http://schemas.microsoft.com/office/drawing/2016/5/10/chartex" xmlns:cx5="http://schemas.microsoft.com/office/drawing/2016/5/11/chartex" xmlns:cx6="http://schemas.microsoft.com/office/drawing/2016/5/12/chartex" xmlns:cx7="http://schemas.microsoft.com/office/drawing/2016/5/13/chartex" xmlns:cx8="http://schemas.microsoft.com/office/drawing/2016/5/14/chartex" xmlns:mc="http://schemas.openxmlformats.org/markup-compatibility/2006" xmlns:aink="http://schemas.microsoft.com/office/drawing/2016/ink" xmlns:am3d="http://schemas.microsoft.com/office/drawing/2017/model3d" xmlns:o="urn:schemas-microsoft-com:office:office" xmlns:r="http://schemas.openxmlformats.org/officeDocument/2006/relationships" xmlns:m="http://schemas.openxmlformats.org/officeDocument/2006/math" xmlns:v="urn:schemas-microsoft-com:vml" xmlns:wp14="http://schemas.microsoft.com/office/word/2010/wordprocessingDrawing" xmlns:wp="http://schemas.openxmlformats.org/drawingml/2006/wordprocessingDrawing" xmlns:w10="urn:schemas-microsoft-com:office:word" xmlns:w="http://schemas.openxmlformats.org/wordprocessingml/2006/main" xmlns:w14="http://schemas.microsoft.com/office/word/2010/wordml" xmlns:w15="http://schemas.microsoft.com/office/word/2012/wordml" xmlns:w16cex="http://schemas.microsoft.com/office/word/2018/wordml/cex" xmlns:w16cid="http://schemas.microsoft.com/office/word/2016/wordml/cid" xmlns:w16="http://schemas.microsoft.com/office/word/2018/wordml" xmlns:w16se="http://schemas.microsoft.com/office/word/2015/wordml/symex" xmlns:wpg="http://schemas.microsoft.com/office/word/2010/wordprocessingGroup" xmlns:wpi="http://schemas.microsoft.com/office/word/2010/wordprocessingInk" xmlns:wne="http://schemas.microsoft.com/office/word/2006/wordml" xmlns:wps="http://schemas.microsoft.com/office/word/2010/wordprocessingShape" mc:Ignorable="w14 w15 w16se w16cid w16 w16cex wp14">
   <w:footnote w:type="separator" w:id="-1">
     <w:p>
       <w:r>
@@ -13961,7 +13906,7 @@
 </file>
 
 <file path=word/header1.xml><?xml version="1.0" encoding="utf-8"?>
-<w:hdr xmlns:wpc="http://schemas.microsoft.com/office/word/2010/wordprocessingCanvas" xmlns:cx="http://schemas.microsoft.com/office/drawing/2014/chartex" xmlns:cx1="http://schemas.microsoft.com/office/drawing/2015/9/8/chartex" xmlns:cx2="http://schemas.microsoft.com/office/drawing/2015/10/21/chartex" xmlns:cx3="http://schemas.microsoft.com/office/drawing/2016/5/9/chartex" xmlns:cx4="http://schemas.microsoft.com/office/drawing/2016/5/10/chartex" xmlns:cx5="http://schemas.microsoft.com/office/drawing/2016/5/11/chartex" xmlns:cx6="http://schemas.microsoft.com/office/drawing/2016/5/12/chartex" xmlns:cx7="http://schemas.microsoft.com/office/drawing/2016/5/13/chartex" xmlns:cx8="http://schemas.microsoft.com/office/drawing/2016/5/14/chartex" xmlns:mc="http://schemas.openxmlformats.org/markup-compatibility/2006" xmlns:aink="http://schemas.microsoft.com/office/drawing/2016/ink" xmlns:am3d="http://schemas.microsoft.com/office/drawing/2017/model3d" xmlns:o="urn:schemas-microsoft-com:office:office" xmlns:r="http://schemas.openxmlformats.org/officeDocument/2006/relationships" xmlns:m="http://schemas.openxmlformats.org/officeDocument/2006/math" xmlns:v="urn:schemas-microsoft-com:vml" xmlns:wp14="http://schemas.microsoft.com/office/word/2010/wordprocessingDrawing" xmlns:wp="http://schemas.openxmlformats.org/drawingml/2006/wordprocessingDrawing" xmlns:w10="urn:schemas-microsoft-com:office:word" xmlns:w="http://schemas.openxmlformats.org/wordprocessingml/2006/main" xmlns:w14="http://schemas.microsoft.com/office/word/2010/wordml" xmlns:w15="http://schemas.microsoft.com/office/word/2012/wordml" xmlns:w16cid="http://schemas.microsoft.com/office/word/2016/wordml/cid" xmlns:w16se="http://schemas.microsoft.com/office/word/2015/wordml/symex" xmlns:wpg="http://schemas.microsoft.com/office/word/2010/wordprocessingGroup" xmlns:wpi="http://schemas.microsoft.com/office/word/2010/wordprocessingInk" xmlns:wne="http://schemas.microsoft.com/office/word/2006/wordml" xmlns:wps="http://schemas.microsoft.com/office/word/2010/wordprocessingShape" mc:Ignorable="w14 w15 w16se w16cid wp14">
+<w:hdr xmlns:wpc="http://schemas.microsoft.com/office/word/2010/wordprocessingCanvas" xmlns:cx="http://schemas.microsoft.com/office/drawing/2014/chartex" xmlns:cx1="http://schemas.microsoft.com/office/drawing/2015/9/8/chartex" xmlns:cx2="http://schemas.microsoft.com/office/drawing/2015/10/21/chartex" xmlns:cx3="http://schemas.microsoft.com/office/drawing/2016/5/9/chartex" xmlns:cx4="http://schemas.microsoft.com/office/drawing/2016/5/10/chartex" xmlns:cx5="http://schemas.microsoft.com/office/drawing/2016/5/11/chartex" xmlns:cx6="http://schemas.microsoft.com/office/drawing/2016/5/12/chartex" xmlns:cx7="http://schemas.microsoft.com/office/drawing/2016/5/13/chartex" xmlns:cx8="http://schemas.microsoft.com/office/drawing/2016/5/14/chartex" xmlns:mc="http://schemas.openxmlformats.org/markup-compatibility/2006" xmlns:aink="http://schemas.microsoft.com/office/drawing/2016/ink" xmlns:am3d="http://schemas.microsoft.com/office/drawing/2017/model3d" xmlns:o="urn:schemas-microsoft-com:office:office" xmlns:r="http://schemas.openxmlformats.org/officeDocument/2006/relationships" xmlns:m="http://schemas.openxmlformats.org/officeDocument/2006/math" xmlns:v="urn:schemas-microsoft-com:vml" xmlns:wp14="http://schemas.microsoft.com/office/word/2010/wordprocessingDrawing" xmlns:wp="http://schemas.openxmlformats.org/drawingml/2006/wordprocessingDrawing" xmlns:w10="urn:schemas-microsoft-com:office:word" xmlns:w="http://schemas.openxmlformats.org/wordprocessingml/2006/main" xmlns:w14="http://schemas.microsoft.com/office/word/2010/wordml" xmlns:w15="http://schemas.microsoft.com/office/word/2012/wordml" xmlns:w16cex="http://schemas.microsoft.com/office/word/2018/wordml/cex" xmlns:w16cid="http://schemas.microsoft.com/office/word/2016/wordml/cid" xmlns:w16="http://schemas.microsoft.com/office/word/2018/wordml" xmlns:w16se="http://schemas.microsoft.com/office/word/2015/wordml/symex" xmlns:wpg="http://schemas.microsoft.com/office/word/2010/wordprocessingGroup" xmlns:wpi="http://schemas.microsoft.com/office/word/2010/wordprocessingInk" xmlns:wne="http://schemas.microsoft.com/office/word/2006/wordml" xmlns:wps="http://schemas.microsoft.com/office/word/2010/wordprocessingShape" mc:Ignorable="w14 w15 w16se w16cid w16 w16cex wp14">
   <w:p>
     <w:pPr>
       <w:pStyle w:val="Header"/>
@@ -13971,7 +13916,7 @@
 </file>
 
 <file path=word/header2.xml><?xml version="1.0" encoding="utf-8"?>
-<w:hdr xmlns:wpc="http://schemas.microsoft.com/office/word/2010/wordprocessingCanvas" xmlns:cx="http://schemas.microsoft.com/office/drawing/2014/chartex" xmlns:cx1="http://schemas.microsoft.com/office/drawing/2015/9/8/chartex" xmlns:cx2="http://schemas.microsoft.com/office/drawing/2015/10/21/chartex" xmlns:cx3="http://schemas.microsoft.com/office/drawing/2016/5/9/chartex" xmlns:cx4="http://schemas.microsoft.com/office/drawing/2016/5/10/chartex" xmlns:cx5="http://schemas.microsoft.com/office/drawing/2016/5/11/chartex" xmlns:cx6="http://schemas.microsoft.com/office/drawing/2016/5/12/chartex" xmlns:cx7="http://schemas.microsoft.com/office/drawing/2016/5/13/chartex" xmlns:cx8="http://schemas.microsoft.com/office/drawing/2016/5/14/chartex" xmlns:mc="http://schemas.openxmlformats.org/markup-compatibility/2006" xmlns:aink="http://schemas.microsoft.com/office/drawing/2016/ink" xmlns:am3d="http://schemas.microsoft.com/office/drawing/2017/model3d" xmlns:o="urn:schemas-microsoft-com:office:office" xmlns:r="http://schemas.openxmlformats.org/officeDocument/2006/relationships" xmlns:m="http://schemas.openxmlformats.org/officeDocument/2006/math" xmlns:v="urn:schemas-microsoft-com:vml" xmlns:wp14="http://schemas.microsoft.com/office/word/2010/wordprocessingDrawing" xmlns:wp="http://schemas.openxmlformats.org/drawingml/2006/wordprocessingDrawing" xmlns:w10="urn:schemas-microsoft-com:office:word" xmlns:w="http://schemas.openxmlformats.org/wordprocessingml/2006/main" xmlns:w14="http://schemas.microsoft.com/office/word/2010/wordml" xmlns:w15="http://schemas.microsoft.com/office/word/2012/wordml" xmlns:w16cid="http://schemas.microsoft.com/office/word/2016/wordml/cid" xmlns:w16se="http://schemas.microsoft.com/office/word/2015/wordml/symex" xmlns:wpg="http://schemas.microsoft.com/office/word/2010/wordprocessingGroup" xmlns:wpi="http://schemas.microsoft.com/office/word/2010/wordprocessingInk" xmlns:wne="http://schemas.microsoft.com/office/word/2006/wordml" xmlns:wps="http://schemas.microsoft.com/office/word/2010/wordprocessingShape" mc:Ignorable="w14 w15 w16se w16cid wp14">
+<w:hdr xmlns:wpc="http://schemas.microsoft.com/office/word/2010/wordprocessingCanvas" xmlns:cx="http://schemas.microsoft.com/office/drawing/2014/chartex" xmlns:cx1="http://schemas.microsoft.com/office/drawing/2015/9/8/chartex" xmlns:cx2="http://schemas.microsoft.com/office/drawing/2015/10/21/chartex" xmlns:cx3="http://schemas.microsoft.com/office/drawing/2016/5/9/chartex" xmlns:cx4="http://schemas.microsoft.com/office/drawing/2016/5/10/chartex" xmlns:cx5="http://schemas.microsoft.com/office/drawing/2016/5/11/chartex" xmlns:cx6="http://schemas.microsoft.com/office/drawing/2016/5/12/chartex" xmlns:cx7="http://schemas.microsoft.com/office/drawing/2016/5/13/chartex" xmlns:cx8="http://schemas.microsoft.com/office/drawing/2016/5/14/chartex" xmlns:mc="http://schemas.openxmlformats.org/markup-compatibility/2006" xmlns:aink="http://schemas.microsoft.com/office/drawing/2016/ink" xmlns:am3d="http://schemas.microsoft.com/office/drawing/2017/model3d" xmlns:o="urn:schemas-microsoft-com:office:office" xmlns:r="http://schemas.openxmlformats.org/officeDocument/2006/relationships" xmlns:m="http://schemas.openxmlformats.org/officeDocument/2006/math" xmlns:v="urn:schemas-microsoft-com:vml" xmlns:wp14="http://schemas.microsoft.com/office/word/2010/wordprocessingDrawing" xmlns:wp="http://schemas.openxmlformats.org/drawingml/2006/wordprocessingDrawing" xmlns:w10="urn:schemas-microsoft-com:office:word" xmlns:w="http://schemas.openxmlformats.org/wordprocessingml/2006/main" xmlns:w14="http://schemas.microsoft.com/office/word/2010/wordml" xmlns:w15="http://schemas.microsoft.com/office/word/2012/wordml" xmlns:w16cex="http://schemas.microsoft.com/office/word/2018/wordml/cex" xmlns:w16cid="http://schemas.microsoft.com/office/word/2016/wordml/cid" xmlns:w16="http://schemas.microsoft.com/office/word/2018/wordml" xmlns:w16se="http://schemas.microsoft.com/office/word/2015/wordml/symex" xmlns:wpg="http://schemas.microsoft.com/office/word/2010/wordprocessingGroup" xmlns:wpi="http://schemas.microsoft.com/office/word/2010/wordprocessingInk" xmlns:wne="http://schemas.microsoft.com/office/word/2006/wordml" xmlns:wps="http://schemas.microsoft.com/office/word/2010/wordprocessingShape" mc:Ignorable="w14 w15 w16se w16cid w16 w16cex wp14">
   <w:p>
     <w:pPr>
       <w:pStyle w:val="Header"/>
@@ -13981,7 +13926,7 @@
 </file>
 
 <file path=word/header3.xml><?xml version="1.0" encoding="utf-8"?>
-<w:hdr xmlns:wpc="http://schemas.microsoft.com/office/word/2010/wordprocessingCanvas" xmlns:cx="http://schemas.microsoft.com/office/drawing/2014/chartex" xmlns:cx1="http://schemas.microsoft.com/office/drawing/2015/9/8/chartex" xmlns:cx2="http://schemas.microsoft.com/office/drawing/2015/10/21/chartex" xmlns:cx3="http://schemas.microsoft.com/office/drawing/2016/5/9/chartex" xmlns:cx4="http://schemas.microsoft.com/office/drawing/2016/5/10/chartex" xmlns:cx5="http://schemas.microsoft.com/office/drawing/2016/5/11/chartex" xmlns:cx6="http://schemas.microsoft.com/office/drawing/2016/5/12/chartex" xmlns:cx7="http://schemas.microsoft.com/office/drawing/2016/5/13/chartex" xmlns:cx8="http://schemas.microsoft.com/office/drawing/2016/5/14/chartex" xmlns:mc="http://schemas.openxmlformats.org/markup-compatibility/2006" xmlns:aink="http://schemas.microsoft.com/office/drawing/2016/ink" xmlns:am3d="http://schemas.microsoft.com/office/drawing/2017/model3d" xmlns:o="urn:schemas-microsoft-com:office:office" xmlns:r="http://schemas.openxmlformats.org/officeDocument/2006/relationships" xmlns:m="http://schemas.openxmlformats.org/officeDocument/2006/math" xmlns:v="urn:schemas-microsoft-com:vml" xmlns:wp14="http://schemas.microsoft.com/office/word/2010/wordprocessingDrawing" xmlns:wp="http://schemas.openxmlformats.org/drawingml/2006/wordprocessingDrawing" xmlns:w10="urn:schemas-microsoft-com:office:word" xmlns:w="http://schemas.openxmlformats.org/wordprocessingml/2006/main" xmlns:w14="http://schemas.microsoft.com/office/word/2010/wordml" xmlns:w15="http://schemas.microsoft.com/office/word/2012/wordml" xmlns:w16cid="http://schemas.microsoft.com/office/word/2016/wordml/cid" xmlns:w16se="http://schemas.microsoft.com/office/word/2015/wordml/symex" xmlns:wpg="http://schemas.microsoft.com/office/word/2010/wordprocessingGroup" xmlns:wpi="http://schemas.microsoft.com/office/word/2010/wordprocessingInk" xmlns:wne="http://schemas.microsoft.com/office/word/2006/wordml" xmlns:wps="http://schemas.microsoft.com/office/word/2010/wordprocessingShape" mc:Ignorable="w14 w15 w16se w16cid wp14">
+<w:hdr xmlns:wpc="http://schemas.microsoft.com/office/word/2010/wordprocessingCanvas" xmlns:cx="http://schemas.microsoft.com/office/drawing/2014/chartex" xmlns:cx1="http://schemas.microsoft.com/office/drawing/2015/9/8/chartex" xmlns:cx2="http://schemas.microsoft.com/office/drawing/2015/10/21/chartex" xmlns:cx3="http://schemas.microsoft.com/office/drawing/2016/5/9/chartex" xmlns:cx4="http://schemas.microsoft.com/office/drawing/2016/5/10/chartex" xmlns:cx5="http://schemas.microsoft.com/office/drawing/2016/5/11/chartex" xmlns:cx6="http://schemas.microsoft.com/office/drawing/2016/5/12/chartex" xmlns:cx7="http://schemas.microsoft.com/office/drawing/2016/5/13/chartex" xmlns:cx8="http://schemas.microsoft.com/office/drawing/2016/5/14/chartex" xmlns:mc="http://schemas.openxmlformats.org/markup-compatibility/2006" xmlns:aink="http://schemas.microsoft.com/office/drawing/2016/ink" xmlns:am3d="http://schemas.microsoft.com/office/drawing/2017/model3d" xmlns:o="urn:schemas-microsoft-com:office:office" xmlns:r="http://schemas.openxmlformats.org/officeDocument/2006/relationships" xmlns:m="http://schemas.openxmlformats.org/officeDocument/2006/math" xmlns:v="urn:schemas-microsoft-com:vml" xmlns:wp14="http://schemas.microsoft.com/office/word/2010/wordprocessingDrawing" xmlns:wp="http://schemas.openxmlformats.org/drawingml/2006/wordprocessingDrawing" xmlns:w10="urn:schemas-microsoft-com:office:word" xmlns:w="http://schemas.openxmlformats.org/wordprocessingml/2006/main" xmlns:w14="http://schemas.microsoft.com/office/word/2010/wordml" xmlns:w15="http://schemas.microsoft.com/office/word/2012/wordml" xmlns:w16cex="http://schemas.microsoft.com/office/word/2018/wordml/cex" xmlns:w16cid="http://schemas.microsoft.com/office/word/2016/wordml/cid" xmlns:w16="http://schemas.microsoft.com/office/word/2018/wordml" xmlns:w16se="http://schemas.microsoft.com/office/word/2015/wordml/symex" xmlns:wpg="http://schemas.microsoft.com/office/word/2010/wordprocessingGroup" xmlns:wpi="http://schemas.microsoft.com/office/word/2010/wordprocessingInk" xmlns:wne="http://schemas.microsoft.com/office/word/2006/wordml" xmlns:wps="http://schemas.microsoft.com/office/word/2010/wordprocessingShape" mc:Ignorable="w14 w15 w16se w16cid w16 w16cex wp14">
   <w:p>
     <w:pPr>
       <w:pStyle w:val="Header"/>
@@ -13991,7 +13936,7 @@
 </file>
 
 <file path=word/numbering.xml><?xml version="1.0" encoding="utf-8"?>
-<w:numbering xmlns:wpc="http://schemas.microsoft.com/office/word/2010/wordprocessingCanvas" xmlns:cx="http://schemas.microsoft.com/office/drawing/2014/chartex" xmlns:cx1="http://schemas.microsoft.com/office/drawing/2015/9/8/chartex" xmlns:cx2="http://schemas.microsoft.com/office/drawing/2015/10/21/chartex" xmlns:cx3="http://schemas.microsoft.com/office/drawing/2016/5/9/chartex" xmlns:cx4="http://schemas.microsoft.com/office/drawing/2016/5/10/chartex" xmlns:cx5="http://schemas.microsoft.com/office/drawing/2016/5/11/chartex" xmlns:cx6="http://schemas.microsoft.com/office/drawing/2016/5/12/chartex" xmlns:cx7="http://schemas.microsoft.com/office/drawing/2016/5/13/chartex" xmlns:cx8="http://schemas.microsoft.com/office/drawing/2016/5/14/chartex" xmlns:mc="http://schemas.openxmlformats.org/markup-compatibility/2006" xmlns:aink="http://schemas.microsoft.com/office/drawing/2016/ink" xmlns:am3d="http://schemas.microsoft.com/office/drawing/2017/model3d" xmlns:o="urn:schemas-microsoft-com:office:office" xmlns:r="http://schemas.openxmlformats.org/officeDocument/2006/relationships" xmlns:m="http://schemas.openxmlformats.org/officeDocument/2006/math" xmlns:v="urn:schemas-microsoft-com:vml" xmlns:wp14="http://schemas.microsoft.com/office/word/2010/wordprocessingDrawing" xmlns:wp="http://schemas.openxmlformats.org/drawingml/2006/wordprocessingDrawing" xmlns:w10="urn:schemas-microsoft-com:office:word" xmlns:w="http://schemas.openxmlformats.org/wordprocessingml/2006/main" xmlns:w14="http://schemas.microsoft.com/office/word/2010/wordml" xmlns:w15="http://schemas.microsoft.com/office/word/2012/wordml" xmlns:w16cid="http://schemas.microsoft.com/office/word/2016/wordml/cid" xmlns:w16se="http://schemas.microsoft.com/office/word/2015/wordml/symex" xmlns:wpg="http://schemas.microsoft.com/office/word/2010/wordprocessingGroup" xmlns:wpi="http://schemas.microsoft.com/office/word/2010/wordprocessingInk" xmlns:wne="http://schemas.microsoft.com/office/word/2006/wordml" xmlns:wps="http://schemas.microsoft.com/office/word/2010/wordprocessingShape" mc:Ignorable="w14 w15 w16se w16cid wp14">
+<w:numbering xmlns:wpc="http://schemas.microsoft.com/office/word/2010/wordprocessingCanvas" xmlns:cx="http://schemas.microsoft.com/office/drawing/2014/chartex" xmlns:cx1="http://schemas.microsoft.com/office/drawing/2015/9/8/chartex" xmlns:cx2="http://schemas.microsoft.com/office/drawing/2015/10/21/chartex" xmlns:cx3="http://schemas.microsoft.com/office/drawing/2016/5/9/chartex" xmlns:cx4="http://schemas.microsoft.com/office/drawing/2016/5/10/chartex" xmlns:cx5="http://schemas.microsoft.com/office/drawing/2016/5/11/chartex" xmlns:cx6="http://schemas.microsoft.com/office/drawing/2016/5/12/chartex" xmlns:cx7="http://schemas.microsoft.com/office/drawing/2016/5/13/chartex" xmlns:cx8="http://schemas.microsoft.com/office/drawing/2016/5/14/chartex" xmlns:mc="http://schemas.openxmlformats.org/markup-compatibility/2006" xmlns:aink="http://schemas.microsoft.com/office/drawing/2016/ink" xmlns:am3d="http://schemas.microsoft.com/office/drawing/2017/model3d" xmlns:o="urn:schemas-microsoft-com:office:office" xmlns:r="http://schemas.openxmlformats.org/officeDocument/2006/relationships" xmlns:m="http://schemas.openxmlformats.org/officeDocument/2006/math" xmlns:v="urn:schemas-microsoft-com:vml" xmlns:wp14="http://schemas.microsoft.com/office/word/2010/wordprocessingDrawing" xmlns:wp="http://schemas.openxmlformats.org/drawingml/2006/wordprocessingDrawing" xmlns:w10="urn:schemas-microsoft-com:office:word" xmlns:w="http://schemas.openxmlformats.org/wordprocessingml/2006/main" xmlns:w14="http://schemas.microsoft.com/office/word/2010/wordml" xmlns:w15="http://schemas.microsoft.com/office/word/2012/wordml" xmlns:w16cex="http://schemas.microsoft.com/office/word/2018/wordml/cex" xmlns:w16cid="http://schemas.microsoft.com/office/word/2016/wordml/cid" xmlns:w16="http://schemas.microsoft.com/office/word/2018/wordml" xmlns:w16se="http://schemas.microsoft.com/office/word/2015/wordml/symex" xmlns:wpg="http://schemas.microsoft.com/office/word/2010/wordprocessingGroup" xmlns:wpi="http://schemas.microsoft.com/office/word/2010/wordprocessingInk" xmlns:wne="http://schemas.microsoft.com/office/word/2006/wordml" xmlns:wps="http://schemas.microsoft.com/office/word/2010/wordprocessingShape" mc:Ignorable="w14 w15 w16se w16cid w16 w16cex wp14">
   <w:abstractNum w:abstractNumId="0" w15:restartNumberingAfterBreak="0">
     <w:nsid w:val="FFFFFF88"/>
     <w:multiLevelType w:val="singleLevel"/>
@@ -17180,7 +17125,7 @@
 </file>
 
 <file path=word/styles.xml><?xml version="1.0" encoding="utf-8"?>
-<w:styles xmlns:mc="http://schemas.openxmlformats.org/markup-compatibility/2006" xmlns:r="http://schemas.openxmlformats.org/officeDocument/2006/relationships" xmlns:w="http://schemas.openxmlformats.org/wordprocessingml/2006/main" xmlns:w14="http://schemas.microsoft.com/office/word/2010/wordml" xmlns:w15="http://schemas.microsoft.com/office/word/2012/wordml" xmlns:w16cid="http://schemas.microsoft.com/office/word/2016/wordml/cid" xmlns:w16se="http://schemas.microsoft.com/office/word/2015/wordml/symex" mc:Ignorable="w14 w15 w16se w16cid">
+<w:styles xmlns:mc="http://schemas.openxmlformats.org/markup-compatibility/2006" xmlns:r="http://schemas.openxmlformats.org/officeDocument/2006/relationships" xmlns:w="http://schemas.openxmlformats.org/wordprocessingml/2006/main" xmlns:w14="http://schemas.microsoft.com/office/word/2010/wordml" xmlns:w15="http://schemas.microsoft.com/office/word/2012/wordml" xmlns:w16cex="http://schemas.microsoft.com/office/word/2018/wordml/cex" xmlns:w16cid="http://schemas.microsoft.com/office/word/2016/wordml/cid" xmlns:w16="http://schemas.microsoft.com/office/word/2018/wordml" xmlns:w16se="http://schemas.microsoft.com/office/word/2015/wordml/symex" mc:Ignorable="w14 w15 w16se w16cid w16 w16cex">
   <w:docDefaults>
     <w:rPrDefault>
       <w:rPr>
@@ -17190,7 +17135,7 @@
     </w:rPrDefault>
     <w:pPrDefault/>
   </w:docDefaults>
-  <w:latentStyles w:defLockedState="0" w:defUIPriority="99" w:defSemiHidden="0" w:defUnhideWhenUsed="0" w:defQFormat="0" w:count="377">
+  <w:latentStyles w:defLockedState="0" w:defUIPriority="99" w:defSemiHidden="0" w:defUnhideWhenUsed="0" w:defQFormat="0" w:count="376">
     <w:lsdException w:name="Normal" w:uiPriority="0" w:qFormat="1"/>
     <w:lsdException w:name="heading 1" w:uiPriority="9" w:qFormat="1"/>
     <w:lsdException w:name="heading 2" w:uiPriority="9" w:qFormat="1"/>
@@ -17296,6 +17241,7 @@
     <w:lsdException w:name="HTML Sample" w:semiHidden="1" w:unhideWhenUsed="1"/>
     <w:lsdException w:name="HTML Typewriter" w:semiHidden="1" w:unhideWhenUsed="1"/>
     <w:lsdException w:name="HTML Variable" w:semiHidden="1" w:unhideWhenUsed="1"/>
+    <w:lsdException w:name="Normal Table" w:semiHidden="1" w:unhideWhenUsed="1"/>
     <w:lsdException w:name="annotation subject" w:semiHidden="1" w:unhideWhenUsed="1"/>
     <w:lsdException w:name="No List" w:semiHidden="1" w:unhideWhenUsed="1"/>
     <w:lsdException w:name="Outline List 1" w:semiHidden="1" w:unhideWhenUsed="1"/>
@@ -17342,8 +17288,10 @@
     <w:lsdException w:name="Table Subtle 2" w:semiHidden="1" w:unhideWhenUsed="1"/>
     <w:lsdException w:name="Table Web 1" w:semiHidden="1" w:unhideWhenUsed="1"/>
     <w:lsdException w:name="Table Web 2" w:semiHidden="1" w:unhideWhenUsed="1"/>
+    <w:lsdException w:name="Table Web 3" w:semiHidden="1" w:unhideWhenUsed="1"/>
     <w:lsdException w:name="Balloon Text" w:semiHidden="1" w:unhideWhenUsed="1"/>
     <w:lsdException w:name="Table Grid" w:uiPriority="59"/>
+    <w:lsdException w:name="Table Theme" w:semiHidden="1" w:unhideWhenUsed="1"/>
     <w:lsdException w:name="Placeholder Text" w:semiHidden="1"/>
     <w:lsdException w:name="No Spacing" w:uiPriority="1" w:qFormat="1"/>
     <w:lsdException w:name="Light Shading" w:uiPriority="60"/>
@@ -17564,7 +17512,6 @@
     <w:lsdException w:name="Hashtag" w:semiHidden="1" w:unhideWhenUsed="1"/>
     <w:lsdException w:name="Unresolved Mention" w:semiHidden="1" w:unhideWhenUsed="1"/>
     <w:lsdException w:name="Smart Link" w:semiHidden="1" w:unhideWhenUsed="1"/>
-    <w:lsdException w:name="Smart Link Error" w:semiHidden="1" w:unhideWhenUsed="1"/>
   </w:latentStyles>
   <w:style w:type="paragraph" w:default="1" w:styleId="Normal">
     <w:name w:val="Normal"/>
@@ -18589,31 +18536,31 @@
                 <c:formatCode>General</c:formatCode>
                 <c:ptCount val="9"/>
                 <c:pt idx="0">
-                  <c:v>1.7250999999999999E-2</c:v>
+                  <c:v>3.7751E-2</c:v>
                 </c:pt>
                 <c:pt idx="1">
-                  <c:v>2.1523E-2</c:v>
+                  <c:v>4.6585000000000001E-2</c:v>
                 </c:pt>
                 <c:pt idx="2">
-                  <c:v>2.2286E-2</c:v>
+                  <c:v>4.8129999999999999E-2</c:v>
                 </c:pt>
                 <c:pt idx="3">
-                  <c:v>6.8672999999999998E-2</c:v>
+                  <c:v>0.15109700000000001</c:v>
                 </c:pt>
                 <c:pt idx="4">
-                  <c:v>8.5168999999999995E-2</c:v>
+                  <c:v>0.18653</c:v>
                 </c:pt>
                 <c:pt idx="5">
-                  <c:v>8.8169999999999998E-2</c:v>
+                  <c:v>0.19275300000000001</c:v>
                 </c:pt>
                 <c:pt idx="6">
-                  <c:v>0.13757800000000001</c:v>
+                  <c:v>0.30273600000000001</c:v>
                 </c:pt>
                 <c:pt idx="7">
-                  <c:v>0.17219400000000001</c:v>
+                  <c:v>0.37510500000000002</c:v>
                 </c:pt>
                 <c:pt idx="8">
-                  <c:v>0.176485</c:v>
+                  <c:v>0.38658900000000002</c:v>
                 </c:pt>
               </c:numCache>
             </c:numRef>
@@ -18681,38 +18628,38 @@
                 <c:formatCode>General</c:formatCode>
                 <c:ptCount val="9"/>
                 <c:pt idx="0">
-                  <c:v>1.7059000000000001E-2</c:v>
+                  <c:v>4.1152000000000001E-2</c:v>
                 </c:pt>
                 <c:pt idx="1">
-                  <c:v>2.1443E-2</c:v>
+                  <c:v>5.2502E-2</c:v>
                 </c:pt>
                 <c:pt idx="2">
-                  <c:v>2.2221999999999999E-2</c:v>
+                  <c:v>5.4510000000000003E-2</c:v>
                 </c:pt>
                 <c:pt idx="3">
-                  <c:v>6.7723000000000005E-2</c:v>
+                  <c:v>0.157974</c:v>
                 </c:pt>
                 <c:pt idx="4">
-                  <c:v>8.4321999999999994E-2</c:v>
+                  <c:v>0.19400000000000001</c:v>
                 </c:pt>
                 <c:pt idx="5">
-                  <c:v>8.8109000000000007E-2</c:v>
+                  <c:v>0.20102999999999999</c:v>
                 </c:pt>
                 <c:pt idx="6">
-                  <c:v>0.137771</c:v>
+                  <c:v>0.31202400000000002</c:v>
                 </c:pt>
                 <c:pt idx="7">
-                  <c:v>0.170904</c:v>
+                  <c:v>0.38209700000000002</c:v>
                 </c:pt>
                 <c:pt idx="8">
-                  <c:v>0.17705399999999999</c:v>
+                  <c:v>0.39517999999999998</c:v>
                 </c:pt>
               </c:numCache>
             </c:numRef>
           </c:val>
           <c:extLst>
             <c:ext xmlns:c16="http://schemas.microsoft.com/office/drawing/2014/chart" uri="{C3380CC4-5D6E-409C-BE32-E72D297353CC}">
-              <c16:uniqueId val="{00000001-C20B-4CA7-8724-5B9DE5C9CF64}"/>
+              <c16:uniqueId val="{00000000-AE72-42B8-81C2-2A9801D48990}"/>
             </c:ext>
           </c:extLst>
         </c:ser>
@@ -18773,38 +18720,38 @@
                 <c:formatCode>General</c:formatCode>
                 <c:ptCount val="9"/>
                 <c:pt idx="0">
-                  <c:v>8.7829999999999991E-3</c:v>
+                  <c:v>2.7956999999999999E-2</c:v>
                 </c:pt>
                 <c:pt idx="1">
-                  <c:v>1.0932000000000001E-2</c:v>
+                  <c:v>2.8889999999999999E-2</c:v>
                 </c:pt>
                 <c:pt idx="2">
-                  <c:v>1.1266E-2</c:v>
+                  <c:v>2.7483E-2</c:v>
                 </c:pt>
                 <c:pt idx="3">
-                  <c:v>3.4487999999999998E-2</c:v>
+                  <c:v>8.0597000000000002E-2</c:v>
                 </c:pt>
                 <c:pt idx="4">
-                  <c:v>4.3131999999999997E-2</c:v>
+                  <c:v>0.10047399999999999</c:v>
                 </c:pt>
                 <c:pt idx="5">
-                  <c:v>4.4643000000000002E-2</c:v>
+                  <c:v>9.9376999999999993E-2</c:v>
                 </c:pt>
                 <c:pt idx="6">
-                  <c:v>6.8806000000000006E-2</c:v>
+                  <c:v>0.160277</c:v>
                 </c:pt>
                 <c:pt idx="7">
-                  <c:v>8.6180000000000007E-2</c:v>
+                  <c:v>0.19617599999999999</c:v>
                 </c:pt>
                 <c:pt idx="8">
-                  <c:v>8.8763999999999996E-2</c:v>
+                  <c:v>0.20768200000000001</c:v>
                 </c:pt>
               </c:numCache>
             </c:numRef>
           </c:val>
           <c:extLst>
             <c:ext xmlns:c16="http://schemas.microsoft.com/office/drawing/2014/chart" uri="{C3380CC4-5D6E-409C-BE32-E72D297353CC}">
-              <c16:uniqueId val="{00000002-C20B-4CA7-8724-5B9DE5C9CF64}"/>
+              <c16:uniqueId val="{00000007-AE72-42B8-81C2-2A9801D48990}"/>
             </c:ext>
           </c:extLst>
         </c:ser>
@@ -18865,38 +18812,38 @@
                 <c:formatCode>General</c:formatCode>
                 <c:ptCount val="9"/>
                 <c:pt idx="0">
-                  <c:v>8.7969999999999993E-3</c:v>
+                  <c:v>2.3377999999999999E-2</c:v>
                 </c:pt>
                 <c:pt idx="1">
-                  <c:v>1.0220999999999999E-2</c:v>
+                  <c:v>2.6860999999999999E-2</c:v>
                 </c:pt>
                 <c:pt idx="2">
-                  <c:v>1.0796E-2</c:v>
+                  <c:v>2.5617000000000001E-2</c:v>
                 </c:pt>
                 <c:pt idx="3">
-                  <c:v>3.1836999999999997E-2</c:v>
+                  <c:v>7.7034000000000005E-2</c:v>
                 </c:pt>
                 <c:pt idx="4">
-                  <c:v>4.0660000000000002E-2</c:v>
+                  <c:v>8.9074E-2</c:v>
                 </c:pt>
                 <c:pt idx="5">
-                  <c:v>4.2070000000000003E-2</c:v>
+                  <c:v>9.4648999999999997E-2</c:v>
                 </c:pt>
                 <c:pt idx="6">
-                  <c:v>6.3490000000000005E-2</c:v>
+                  <c:v>0.15464</c:v>
                 </c:pt>
                 <c:pt idx="7">
-                  <c:v>8.0922999999999995E-2</c:v>
+                  <c:v>0.17597399999999999</c:v>
                 </c:pt>
                 <c:pt idx="8">
-                  <c:v>8.3505999999999997E-2</c:v>
+                  <c:v>0.19509799999999999</c:v>
                 </c:pt>
               </c:numCache>
             </c:numRef>
           </c:val>
           <c:extLst>
             <c:ext xmlns:c16="http://schemas.microsoft.com/office/drawing/2014/chart" uri="{C3380CC4-5D6E-409C-BE32-E72D297353CC}">
-              <c16:uniqueId val="{00000003-C20B-4CA7-8724-5B9DE5C9CF64}"/>
+              <c16:uniqueId val="{00000008-AE72-42B8-81C2-2A9801D48990}"/>
             </c:ext>
           </c:extLst>
         </c:ser>
@@ -18957,38 +18904,38 @@
                 <c:formatCode>General</c:formatCode>
                 <c:ptCount val="9"/>
                 <c:pt idx="0">
-                  <c:v>6.6280000000000002E-3</c:v>
+                  <c:v>6.9713999999999998E-2</c:v>
                 </c:pt>
                 <c:pt idx="1">
-                  <c:v>8.3949999999999997E-3</c:v>
+                  <c:v>2.0851999999999999E-2</c:v>
                 </c:pt>
                 <c:pt idx="2">
-                  <c:v>8.7760000000000008E-3</c:v>
+                  <c:v>3.4979000000000003E-2</c:v>
                 </c:pt>
                 <c:pt idx="3">
-                  <c:v>2.4677000000000001E-2</c:v>
+                  <c:v>0.12692100000000001</c:v>
                 </c:pt>
                 <c:pt idx="4">
-                  <c:v>3.1320000000000001E-2</c:v>
+                  <c:v>0.16448599999999999</c:v>
                 </c:pt>
                 <c:pt idx="5">
-                  <c:v>3.2081999999999999E-2</c:v>
+                  <c:v>0.15869</c:v>
                 </c:pt>
                 <c:pt idx="6">
-                  <c:v>4.8342000000000003E-2</c:v>
+                  <c:v>0.26314799999999999</c:v>
                 </c:pt>
                 <c:pt idx="7">
-                  <c:v>6.1727999999999998E-2</c:v>
+                  <c:v>0.202962</c:v>
                 </c:pt>
                 <c:pt idx="8">
-                  <c:v>6.4156000000000005E-2</c:v>
+                  <c:v>0.243285</c:v>
                 </c:pt>
               </c:numCache>
             </c:numRef>
           </c:val>
           <c:extLst>
             <c:ext xmlns:c16="http://schemas.microsoft.com/office/drawing/2014/chart" uri="{C3380CC4-5D6E-409C-BE32-E72D297353CC}">
-              <c16:uniqueId val="{00000004-C20B-4CA7-8724-5B9DE5C9CF64}"/>
+              <c16:uniqueId val="{00000009-AE72-42B8-81C2-2A9801D48990}"/>
             </c:ext>
           </c:extLst>
         </c:ser>
@@ -19172,31 +19119,31 @@
                 <c:formatCode>General</c:formatCode>
                 <c:ptCount val="9"/>
                 <c:pt idx="0">
-                  <c:v>1.7250999999999999E-2</c:v>
+                  <c:v>3.9732000000000003E-2</c:v>
                 </c:pt>
                 <c:pt idx="1">
-                  <c:v>2.1523E-2</c:v>
+                  <c:v>4.7093999999999997E-2</c:v>
                 </c:pt>
                 <c:pt idx="2">
-                  <c:v>2.2286E-2</c:v>
+                  <c:v>4.8543000000000003E-2</c:v>
                 </c:pt>
                 <c:pt idx="3">
-                  <c:v>6.8672999999999998E-2</c:v>
+                  <c:v>0.15151800000000001</c:v>
                 </c:pt>
                 <c:pt idx="4">
-                  <c:v>8.5168999999999995E-2</c:v>
+                  <c:v>0.190191</c:v>
                 </c:pt>
                 <c:pt idx="5">
-                  <c:v>8.8169999999999998E-2</c:v>
+                  <c:v>0.19300300000000001</c:v>
                 </c:pt>
                 <c:pt idx="6">
-                  <c:v>0.13757800000000001</c:v>
+                  <c:v>0.30361500000000002</c:v>
                 </c:pt>
                 <c:pt idx="7">
-                  <c:v>0.17219400000000001</c:v>
+                  <c:v>0.37463000000000002</c:v>
                 </c:pt>
                 <c:pt idx="8">
-                  <c:v>0.176485</c:v>
+                  <c:v>0.39713700000000002</c:v>
                 </c:pt>
               </c:numCache>
             </c:numRef>
@@ -19264,38 +19211,38 @@
                 <c:formatCode>General</c:formatCode>
                 <c:ptCount val="9"/>
                 <c:pt idx="0">
-                  <c:v>1.7305999999999998E-2</c:v>
+                  <c:v>3.8191000000000003E-2</c:v>
                 </c:pt>
                 <c:pt idx="1">
-                  <c:v>2.1447999999999998E-2</c:v>
+                  <c:v>5.0788E-2</c:v>
                 </c:pt>
                 <c:pt idx="2">
-                  <c:v>2.2405000000000001E-2</c:v>
+                  <c:v>5.2643000000000002E-2</c:v>
                 </c:pt>
                 <c:pt idx="3">
-                  <c:v>6.7905999999999994E-2</c:v>
+                  <c:v>0.16519600000000001</c:v>
                 </c:pt>
                 <c:pt idx="4">
-                  <c:v>8.4322999999999995E-2</c:v>
+                  <c:v>0.21615400000000001</c:v>
                 </c:pt>
                 <c:pt idx="5">
-                  <c:v>8.7443999999999994E-2</c:v>
+                  <c:v>0.23533899999999999</c:v>
                 </c:pt>
                 <c:pt idx="6">
-                  <c:v>0.137541</c:v>
+                  <c:v>0.30943900000000002</c:v>
                 </c:pt>
                 <c:pt idx="7">
-                  <c:v>0.17063900000000001</c:v>
+                  <c:v>0.37720300000000001</c:v>
                 </c:pt>
                 <c:pt idx="8">
-                  <c:v>0.17725399999999999</c:v>
+                  <c:v>0.39068999999999998</c:v>
                 </c:pt>
               </c:numCache>
             </c:numRef>
           </c:val>
           <c:extLst>
             <c:ext xmlns:c16="http://schemas.microsoft.com/office/drawing/2014/chart" uri="{C3380CC4-5D6E-409C-BE32-E72D297353CC}">
-              <c16:uniqueId val="{00000001-3E0D-44B1-ABFF-E7D8C20E3E36}"/>
+              <c16:uniqueId val="{00000000-4027-4B97-8B6E-9CB82336D432}"/>
             </c:ext>
           </c:extLst>
         </c:ser>
@@ -19356,38 +19303,38 @@
                 <c:formatCode>General</c:formatCode>
                 <c:ptCount val="9"/>
                 <c:pt idx="0">
-                  <c:v>8.9840000000000007E-3</c:v>
+                  <c:v>2.2671E-2</c:v>
                 </c:pt>
                 <c:pt idx="1">
-                  <c:v>1.1073E-2</c:v>
+                  <c:v>2.5520000000000001E-2</c:v>
                 </c:pt>
                 <c:pt idx="2">
-                  <c:v>1.1453E-2</c:v>
+                  <c:v>2.6341E-2</c:v>
                 </c:pt>
                 <c:pt idx="3">
-                  <c:v>3.5034999999999997E-2</c:v>
+                  <c:v>8.0789E-2</c:v>
                 </c:pt>
                 <c:pt idx="4">
-                  <c:v>4.3629000000000001E-2</c:v>
+                  <c:v>9.7671999999999995E-2</c:v>
                 </c:pt>
                 <c:pt idx="5">
-                  <c:v>4.4927000000000002E-2</c:v>
+                  <c:v>0.105237</c:v>
                 </c:pt>
                 <c:pt idx="6">
-                  <c:v>6.9960999999999995E-2</c:v>
+                  <c:v>0.17807899999999999</c:v>
                 </c:pt>
                 <c:pt idx="7">
-                  <c:v>8.6947999999999998E-2</c:v>
+                  <c:v>0.21546499999999999</c:v>
                 </c:pt>
                 <c:pt idx="8">
-                  <c:v>9.0107999999999994E-2</c:v>
+                  <c:v>0.24012800000000001</c:v>
                 </c:pt>
               </c:numCache>
             </c:numRef>
           </c:val>
           <c:extLst>
             <c:ext xmlns:c16="http://schemas.microsoft.com/office/drawing/2014/chart" uri="{C3380CC4-5D6E-409C-BE32-E72D297353CC}">
-              <c16:uniqueId val="{00000002-3E0D-44B1-ABFF-E7D8C20E3E36}"/>
+              <c16:uniqueId val="{00000001-4027-4B97-8B6E-9CB82336D432}"/>
             </c:ext>
           </c:extLst>
         </c:ser>
@@ -19448,38 +19395,38 @@
                 <c:formatCode>General</c:formatCode>
                 <c:ptCount val="9"/>
                 <c:pt idx="0">
-                  <c:v>5.2890000000000003E-3</c:v>
+                  <c:v>1.2064E-2</c:v>
                 </c:pt>
                 <c:pt idx="1">
-                  <c:v>6.0289999999999996E-3</c:v>
+                  <c:v>1.7368999999999999E-2</c:v>
                 </c:pt>
                 <c:pt idx="2">
-                  <c:v>6.5059999999999996E-3</c:v>
+                  <c:v>1.8529E-2</c:v>
                 </c:pt>
                 <c:pt idx="3">
-                  <c:v>1.8249000000000001E-2</c:v>
+                  <c:v>4.5462000000000002E-2</c:v>
                 </c:pt>
                 <c:pt idx="4">
-                  <c:v>2.2454999999999999E-2</c:v>
+                  <c:v>5.2683000000000001E-2</c:v>
                 </c:pt>
                 <c:pt idx="5">
-                  <c:v>2.3265999999999998E-2</c:v>
+                  <c:v>5.1962000000000001E-2</c:v>
                 </c:pt>
                 <c:pt idx="6">
-                  <c:v>3.8004000000000003E-2</c:v>
+                  <c:v>8.4746000000000002E-2</c:v>
                 </c:pt>
                 <c:pt idx="7">
-                  <c:v>4.4962000000000002E-2</c:v>
+                  <c:v>0.114497</c:v>
                 </c:pt>
                 <c:pt idx="8">
-                  <c:v>4.6509000000000002E-2</c:v>
+                  <c:v>0.109942</c:v>
                 </c:pt>
               </c:numCache>
             </c:numRef>
           </c:val>
           <c:extLst>
             <c:ext xmlns:c16="http://schemas.microsoft.com/office/drawing/2014/chart" uri="{C3380CC4-5D6E-409C-BE32-E72D297353CC}">
-              <c16:uniqueId val="{00000003-3E0D-44B1-ABFF-E7D8C20E3E36}"/>
+              <c16:uniqueId val="{00000002-4027-4B97-8B6E-9CB82336D432}"/>
             </c:ext>
           </c:extLst>
         </c:ser>
@@ -19540,38 +19487,38 @@
                 <c:formatCode>General</c:formatCode>
                 <c:ptCount val="9"/>
                 <c:pt idx="0">
-                  <c:v>3.1220000000000002E-3</c:v>
+                  <c:v>6.8820000000000001E-3</c:v>
                 </c:pt>
                 <c:pt idx="1">
-                  <c:v>3.539E-3</c:v>
+                  <c:v>9.8910000000000005E-3</c:v>
                 </c:pt>
                 <c:pt idx="2">
-                  <c:v>3.6749999999999999E-3</c:v>
+                  <c:v>8.6020000000000003E-3</c:v>
                 </c:pt>
                 <c:pt idx="3">
-                  <c:v>1.0932000000000001E-2</c:v>
+                  <c:v>2.9565000000000001E-2</c:v>
                 </c:pt>
                 <c:pt idx="4">
-                  <c:v>1.3167999999999999E-2</c:v>
+                  <c:v>3.3438000000000002E-2</c:v>
                 </c:pt>
                 <c:pt idx="5">
-                  <c:v>1.3454000000000001E-2</c:v>
+                  <c:v>3.3586999999999999E-2</c:v>
                 </c:pt>
                 <c:pt idx="6">
-                  <c:v>2.1520999999999998E-2</c:v>
+                  <c:v>5.305E-2</c:v>
                 </c:pt>
                 <c:pt idx="7">
-                  <c:v>2.6013000000000001E-2</c:v>
+                  <c:v>8.3755999999999997E-2</c:v>
                 </c:pt>
                 <c:pt idx="8">
-                  <c:v>2.6356000000000001E-2</c:v>
+                  <c:v>6.9647000000000001E-2</c:v>
                 </c:pt>
               </c:numCache>
             </c:numRef>
           </c:val>
           <c:extLst>
             <c:ext xmlns:c16="http://schemas.microsoft.com/office/drawing/2014/chart" uri="{C3380CC4-5D6E-409C-BE32-E72D297353CC}">
-              <c16:uniqueId val="{00000004-3E0D-44B1-ABFF-E7D8C20E3E36}"/>
+              <c16:uniqueId val="{00000003-4027-4B97-8B6E-9CB82336D432}"/>
             </c:ext>
           </c:extLst>
         </c:ser>
@@ -20208,7 +20155,7 @@
           <c:invertIfNegative val="0"/>
           <c:cat>
             <c:strRef>
-              <c:f>Sheet1!$A$2:$A$7</c:f>
+              <c:f>Sheet1!$A$2</c:f>
               <c:strCache>
                 <c:ptCount val="1"/>
                 <c:pt idx="0">
@@ -20219,12 +20166,12 @@
           </c:cat>
           <c:val>
             <c:numRef>
-              <c:f>Sheet1!$B$2:$B$7</c:f>
+              <c:f>Sheet1!$B$2</c:f>
               <c:numCache>
                 <c:formatCode>General</c:formatCode>
                 <c:ptCount val="1"/>
                 <c:pt idx="0">
-                  <c:v>1.552586</c:v>
+                  <c:v>4.4474960000000001</c:v>
                 </c:pt>
               </c:numCache>
             </c:numRef>
@@ -20252,7 +20199,7 @@
           <c:invertIfNegative val="0"/>
           <c:cat>
             <c:strRef>
-              <c:f>Sheet1!$A$2:$A$7</c:f>
+              <c:f>Sheet1!$A$2</c:f>
               <c:strCache>
                 <c:ptCount val="1"/>
                 <c:pt idx="0">
@@ -20263,19 +20210,19 @@
           </c:cat>
           <c:val>
             <c:numRef>
-              <c:f>Sheet1!$C$2:$C$7</c:f>
+              <c:f>Sheet1!$C$2</c:f>
               <c:numCache>
                 <c:formatCode>General</c:formatCode>
                 <c:ptCount val="1"/>
                 <c:pt idx="0">
-                  <c:v>4.0737449999999997</c:v>
+                  <c:v>4.5030169999999998</c:v>
                 </c:pt>
               </c:numCache>
             </c:numRef>
           </c:val>
           <c:extLst>
             <c:ext xmlns:c16="http://schemas.microsoft.com/office/drawing/2014/chart" uri="{C3380CC4-5D6E-409C-BE32-E72D297353CC}">
-              <c16:uniqueId val="{00000001-A9E6-4A47-BC74-C5E6CC9FB006}"/>
+              <c16:uniqueId val="{00000000-04EC-4F76-8C80-A5B4799DF1A6}"/>
             </c:ext>
           </c:extLst>
         </c:ser>
@@ -20296,7 +20243,7 @@
           <c:invertIfNegative val="0"/>
           <c:cat>
             <c:strRef>
-              <c:f>Sheet1!$A$2:$A$7</c:f>
+              <c:f>Sheet1!$A$2</c:f>
               <c:strCache>
                 <c:ptCount val="1"/>
                 <c:pt idx="0">
@@ -20307,19 +20254,19 @@
           </c:cat>
           <c:val>
             <c:numRef>
-              <c:f>Sheet1!$D$2:$D$7</c:f>
+              <c:f>Sheet1!$D$2</c:f>
               <c:numCache>
                 <c:formatCode>General</c:formatCode>
                 <c:ptCount val="1"/>
                 <c:pt idx="0">
-                  <c:v>2.169813</c:v>
+                  <c:v>2.477347</c:v>
                 </c:pt>
               </c:numCache>
             </c:numRef>
           </c:val>
           <c:extLst>
             <c:ext xmlns:c16="http://schemas.microsoft.com/office/drawing/2014/chart" uri="{C3380CC4-5D6E-409C-BE32-E72D297353CC}">
-              <c16:uniqueId val="{00000002-A9E6-4A47-BC74-C5E6CC9FB006}"/>
+              <c16:uniqueId val="{00000001-04EC-4F76-8C80-A5B4799DF1A6}"/>
             </c:ext>
           </c:extLst>
         </c:ser>
@@ -20340,7 +20287,7 @@
           <c:invertIfNegative val="0"/>
           <c:cat>
             <c:strRef>
-              <c:f>Sheet1!$A$2:$A$7</c:f>
+              <c:f>Sheet1!$A$2</c:f>
               <c:strCache>
                 <c:ptCount val="1"/>
                 <c:pt idx="0">
@@ -20351,19 +20298,19 @@
           </c:cat>
           <c:val>
             <c:numRef>
-              <c:f>Sheet1!$E$2:$E$7</c:f>
+              <c:f>Sheet1!$E$2</c:f>
               <c:numCache>
                 <c:formatCode>General</c:formatCode>
                 <c:ptCount val="1"/>
                 <c:pt idx="0">
-                  <c:v>1.1349670000000001</c:v>
+                  <c:v>1.4818899999999999</c:v>
                 </c:pt>
               </c:numCache>
             </c:numRef>
           </c:val>
           <c:extLst>
             <c:ext xmlns:c16="http://schemas.microsoft.com/office/drawing/2014/chart" uri="{C3380CC4-5D6E-409C-BE32-E72D297353CC}">
-              <c16:uniqueId val="{00000003-A9E6-4A47-BC74-C5E6CC9FB006}"/>
+              <c16:uniqueId val="{00000002-04EC-4F76-8C80-A5B4799DF1A6}"/>
             </c:ext>
           </c:extLst>
         </c:ser>
@@ -20384,7 +20331,7 @@
           <c:invertIfNegative val="0"/>
           <c:cat>
             <c:strRef>
-              <c:f>Sheet1!$A$2:$A$7</c:f>
+              <c:f>Sheet1!$A$2</c:f>
               <c:strCache>
                 <c:ptCount val="1"/>
                 <c:pt idx="0">
@@ -20395,19 +20342,19 @@
           </c:cat>
           <c:val>
             <c:numRef>
-              <c:f>Sheet1!$F$2:$F$7</c:f>
+              <c:f>Sheet1!$F$2</c:f>
               <c:numCache>
                 <c:formatCode>General</c:formatCode>
                 <c:ptCount val="1"/>
                 <c:pt idx="0">
-                  <c:v>0.95674899999999996</c:v>
+                  <c:v>1.2702199999999999</c:v>
                 </c:pt>
               </c:numCache>
             </c:numRef>
           </c:val>
           <c:extLst>
             <c:ext xmlns:c16="http://schemas.microsoft.com/office/drawing/2014/chart" uri="{C3380CC4-5D6E-409C-BE32-E72D297353CC}">
-              <c16:uniqueId val="{00000004-A9E6-4A47-BC74-C5E6CC9FB006}"/>
+              <c16:uniqueId val="{00000003-04EC-4F76-8C80-A5B4799DF1A6}"/>
             </c:ext>
           </c:extLst>
         </c:ser>
@@ -20801,7 +20748,7 @@
 </file>
 
 <file path=customXml/itemProps1.xml><?xml version="1.0" encoding="utf-8"?>
-<ds:datastoreItem xmlns:ds="http://schemas.openxmlformats.org/officeDocument/2006/customXml" ds:itemID="{FDD3AB81-6EDA-4D70-9FCC-F759CC5FE898}">
+<ds:datastoreItem xmlns:ds="http://schemas.openxmlformats.org/officeDocument/2006/customXml" ds:itemID="{0B456AAB-B5BD-4391-AA1F-D0ACE83B0EC1}">
   <ds:schemaRefs>
     <ds:schemaRef ds:uri="http://schemas.openxmlformats.org/officeDocument/2006/bibliography"/>
   </ds:schemaRefs>

</xml_diff>